<commit_message>
Fixed some issues with Printer FB
</commit_message>
<xml_diff>
--- a/Project Tasks.docx
+++ b/Project Tasks.docx
@@ -53,7 +53,15 @@
         <w:spacing w:line="240" w:lineRule="auto"/>
       </w:pPr>
       <w:r>
-        <w:t>Create Git Repo</w:t>
+        <w:t xml:space="preserve">Create </w:t>
+      </w:r>
+      <w:proofErr w:type="spellStart"/>
+      <w:r>
+        <w:t>Git</w:t>
+      </w:r>
+      <w:proofErr w:type="spellEnd"/>
+      <w:r>
+        <w:t xml:space="preserve"> Repo</w:t>
       </w:r>
     </w:p>
     <w:p>
@@ -118,7 +126,10 @@
         <w:spacing w:line="240" w:lineRule="auto"/>
       </w:pPr>
       <w:r>
-        <w:t>Vision Inpsection</w:t>
+        <w:t xml:space="preserve">Vision </w:t>
+      </w:r>
+      <w:r>
+        <w:t>Inspection</w:t>
       </w:r>
     </w:p>
     <w:p>
@@ -221,8 +232,21 @@
         </w:numPr>
         <w:spacing w:line="240" w:lineRule="auto"/>
       </w:pPr>
-      <w:r>
-        <w:t>Ethercat Diag Page</w:t>
+      <w:proofErr w:type="spellStart"/>
+      <w:r>
+        <w:t>Ethercat</w:t>
+      </w:r>
+      <w:proofErr w:type="spellEnd"/>
+      <w:r>
+        <w:t xml:space="preserve"> </w:t>
+      </w:r>
+      <w:proofErr w:type="spellStart"/>
+      <w:r>
+        <w:t>Diag</w:t>
+      </w:r>
+      <w:proofErr w:type="spellEnd"/>
+      <w:r>
+        <w:t xml:space="preserve"> Page</w:t>
       </w:r>
     </w:p>
     <w:p>
@@ -235,7 +259,15 @@
         <w:spacing w:line="240" w:lineRule="auto"/>
       </w:pPr>
       <w:r>
-        <w:t>XTS Diag Page</w:t>
+        <w:t xml:space="preserve">XTS </w:t>
+      </w:r>
+      <w:proofErr w:type="spellStart"/>
+      <w:r>
+        <w:t>Diag</w:t>
+      </w:r>
+      <w:proofErr w:type="spellEnd"/>
+      <w:r>
+        <w:t xml:space="preserve"> Page</w:t>
       </w:r>
     </w:p>
     <w:p>
@@ -299,8 +331,13 @@
         <w:t xml:space="preserve">SPT </w:t>
       </w:r>
       <w:r>
-        <w:t>Framework/PackML</w:t>
-      </w:r>
+        <w:t>Framework/</w:t>
+      </w:r>
+      <w:proofErr w:type="spellStart"/>
+      <w:r>
+        <w:t>PackML</w:t>
+      </w:r>
+      <w:proofErr w:type="spellEnd"/>
     </w:p>
     <w:p>
       <w:pPr>
@@ -385,14 +422,21 @@
       <w:r>
         <w:t xml:space="preserve">This machine demonstrates the usage of Beckhoff XTS linear transport system for a custom golf ball printing machine.  It uses a Beckhoff IPC running </w:t>
       </w:r>
+      <w:proofErr w:type="spellStart"/>
       <w:r>
         <w:t>Twincat</w:t>
       </w:r>
+      <w:proofErr w:type="spellEnd"/>
       <w:r>
         <w:t xml:space="preserve"> on windows and utilizes </w:t>
       </w:r>
-      <w:r>
-        <w:t xml:space="preserve">Twincat </w:t>
+      <w:proofErr w:type="spellStart"/>
+      <w:r>
+        <w:t>Twincat</w:t>
+      </w:r>
+      <w:proofErr w:type="spellEnd"/>
+      <w:r>
+        <w:t xml:space="preserve"> </w:t>
       </w:r>
       <w:r>
         <w:t>HMI for a user interface for machine control and diagnostics.</w:t>
@@ -505,8 +549,13 @@
           </w:tcPr>
           <w:p>
             <w:r>
-              <w:t>Ball Clamp Clsoed</w:t>
-            </w:r>
+              <w:t xml:space="preserve">Ball Clamp </w:t>
+            </w:r>
+            <w:proofErr w:type="spellStart"/>
+            <w:r>
+              <w:t>Clsoed</w:t>
+            </w:r>
+            <w:proofErr w:type="spellEnd"/>
           </w:p>
         </w:tc>
         <w:tc>
@@ -2048,7 +2097,13 @@
     </w:p>
     <w:p>
       <w:r>
-        <w:t>The kickout station uses an external device to remove balls from the movers.  Balls will be sent to this station when the ball is marked bad at the vision station, or is determined at the orient station to have an unknown ball after startup.</w:t>
+        <w:t xml:space="preserve">The kickout station uses an external device to remove balls from the movers.  Balls will be sent to this station when the ball is marked bad at the vision </w:t>
+      </w:r>
+      <w:r>
+        <w:t>station or</w:t>
+      </w:r>
+      <w:r>
+        <w:t xml:space="preserve"> is determined at the orient station to have an unknown ball after startup.</w:t>
       </w:r>
     </w:p>
     <w:p>
@@ -2545,7 +2600,23 @@
     </w:p>
     <w:p>
       <w:r>
-        <w:t>The twincat HMI operator interface will include four pages for machine control and diagnostics: Machine Control Page, Alarm Page, Ethercat diagnostics page, XTS diagnostics page</w:t>
+        <w:t xml:space="preserve">The </w:t>
+      </w:r>
+      <w:proofErr w:type="spellStart"/>
+      <w:r>
+        <w:t>twincat</w:t>
+      </w:r>
+      <w:proofErr w:type="spellEnd"/>
+      <w:r>
+        <w:t xml:space="preserve"> HMI operator interface will include four pages for machine control and diagnostics: Machine Control Page, Alarm Page, </w:t>
+      </w:r>
+      <w:proofErr w:type="spellStart"/>
+      <w:r>
+        <w:t>Ethercat</w:t>
+      </w:r>
+      <w:proofErr w:type="spellEnd"/>
+      <w:r>
+        <w:t xml:space="preserve"> diagnostics page, XTS diagnostics page</w:t>
       </w:r>
       <w:r>
         <w:t>.</w:t>
@@ -2583,8 +2654,13 @@
     </w:p>
     <w:p>
       <w:r>
-        <w:t>Feedback on quantity of balls printed/loaded, job completion % etc</w:t>
-      </w:r>
+        <w:t xml:space="preserve">Feedback on quantity of balls printed/loaded, job completion % </w:t>
+      </w:r>
+      <w:proofErr w:type="spellStart"/>
+      <w:r>
+        <w:t>etc</w:t>
+      </w:r>
+      <w:proofErr w:type="spellEnd"/>
     </w:p>
     <w:p>
       <w:pPr>
@@ -2608,12 +2684,35 @@
           <w:bCs/>
         </w:rPr>
       </w:pPr>
-      <w:r>
-        <w:rPr>
-          <w:b/>
-          <w:bCs/>
-        </w:rPr>
-        <w:t>Ethercat Diganostics Page</w:t>
+      <w:proofErr w:type="spellStart"/>
+      <w:r>
+        <w:rPr>
+          <w:b/>
+          <w:bCs/>
+        </w:rPr>
+        <w:t>Ethercat</w:t>
+      </w:r>
+      <w:proofErr w:type="spellEnd"/>
+      <w:r>
+        <w:rPr>
+          <w:b/>
+          <w:bCs/>
+        </w:rPr>
+        <w:t xml:space="preserve"> </w:t>
+      </w:r>
+      <w:r>
+        <w:rPr>
+          <w:b/>
+          <w:bCs/>
+        </w:rPr>
+        <w:t>Diagnostics</w:t>
+      </w:r>
+      <w:r>
+        <w:rPr>
+          <w:b/>
+          <w:bCs/>
+        </w:rPr>
+        <w:t xml:space="preserve"> Page</w:t>
       </w:r>
     </w:p>
     <w:p>
@@ -2701,8 +2800,13 @@
           <w:numId w:val="6"/>
         </w:numPr>
       </w:pPr>
-      <w:r>
-        <w:t>Twincat HMI Introduction</w:t>
+      <w:proofErr w:type="spellStart"/>
+      <w:r>
+        <w:t>Twincat</w:t>
+      </w:r>
+      <w:proofErr w:type="spellEnd"/>
+      <w:r>
+        <w:t xml:space="preserve"> HMI Introduction</w:t>
       </w:r>
     </w:p>
     <w:p>
@@ -2725,8 +2829,13 @@
           <w:numId w:val="6"/>
         </w:numPr>
       </w:pPr>
-      <w:r>
-        <w:t>Ethercat Intro?</w:t>
+      <w:proofErr w:type="spellStart"/>
+      <w:r>
+        <w:t>Ethercat</w:t>
+      </w:r>
+      <w:proofErr w:type="spellEnd"/>
+      <w:r>
+        <w:t xml:space="preserve"> Intro?</w:t>
       </w:r>
     </w:p>
     <w:p>
@@ -2899,10 +3008,7 @@
           </w:tcPr>
           <w:p>
             <w:r>
-              <w:t xml:space="preserve">XTS Station – </w:t>
-            </w:r>
-            <w:r>
-              <w:t>Kickout</w:t>
+              <w:t>XTS Station – Kickout</w:t>
             </w:r>
           </w:p>
         </w:tc>

</xml_diff>